<commit_message>
Updated README and added new files2
</commit_message>
<xml_diff>
--- a/project summary.docx
+++ b/project summary.docx
@@ -20,7 +20,27 @@
           <w:sz w:val="32"/>
           <w:szCs w:val="32"/>
         </w:rPr>
-        <w:t>Summary of the Secure P2P File Sharing and Chat Application Project</w:t>
+        <w:t>Summary of the Secure P2P File Sharing and</w:t>
+      </w:r>
+      <w:r>
+        <w:rPr>
+          <w:rFonts w:ascii="Times New Roman" w:hAnsi="Times New Roman" w:cs="Times New Roman"/>
+          <w:b/>
+          <w:bCs/>
+          <w:sz w:val="32"/>
+          <w:szCs w:val="32"/>
+        </w:rPr>
+        <w:t xml:space="preserve"> Inbuilt</w:t>
+      </w:r>
+      <w:r>
+        <w:rPr>
+          <w:rFonts w:ascii="Times New Roman" w:hAnsi="Times New Roman" w:cs="Times New Roman"/>
+          <w:b/>
+          <w:bCs/>
+          <w:sz w:val="32"/>
+          <w:szCs w:val="32"/>
+        </w:rPr>
+        <w:t xml:space="preserve"> Chat Application Project</w:t>
       </w:r>
     </w:p>
     <w:p>
@@ -782,7 +802,7 @@
           <w:rFonts w:ascii="Times New Roman" w:hAnsi="Times New Roman" w:cs="Times New Roman"/>
         </w:rPr>
         <w:pict w14:anchorId="70166857">
-          <v:rect id="_x0000_i1049" style="width:0;height:1.5pt" o:hralign="center" o:hrstd="t" o:hr="t" fillcolor="#a0a0a0" stroked="f"/>
+          <v:rect id="_x0000_i1025" style="width:0;height:1.5pt" o:hralign="center" o:hrstd="t" o:hr="t" fillcolor="#a0a0a0" stroked="f"/>
         </w:pict>
       </w:r>
     </w:p>
@@ -1235,7 +1255,7 @@
           <w:rFonts w:ascii="Times New Roman" w:hAnsi="Times New Roman" w:cs="Times New Roman"/>
         </w:rPr>
         <w:pict w14:anchorId="26ADB8C9">
-          <v:rect id="_x0000_i1050" style="width:0;height:1.5pt" o:hralign="center" o:hrstd="t" o:hr="t" fillcolor="#a0a0a0" stroked="f"/>
+          <v:rect id="_x0000_i1026" style="width:0;height:1.5pt" o:hralign="center" o:hrstd="t" o:hr="t" fillcolor="#a0a0a0" stroked="f"/>
         </w:pict>
       </w:r>
     </w:p>
@@ -1362,7 +1382,7 @@
           <w:rFonts w:ascii="Times New Roman" w:hAnsi="Times New Roman" w:cs="Times New Roman"/>
         </w:rPr>
         <w:pict w14:anchorId="7196AF23">
-          <v:rect id="_x0000_i1051" style="width:0;height:1.5pt" o:hralign="center" o:hrstd="t" o:hr="t" fillcolor="#a0a0a0" stroked="f"/>
+          <v:rect id="_x0000_i1027" style="width:0;height:1.5pt" o:hralign="center" o:hrstd="t" o:hr="t" fillcolor="#a0a0a0" stroked="f"/>
         </w:pict>
       </w:r>
     </w:p>
@@ -1804,10 +1824,1332 @@
         <w:rPr>
           <w:rFonts w:ascii="Times New Roman" w:hAnsi="Times New Roman" w:cs="Times New Roman"/>
         </w:rPr>
-        <w:pict w14:anchorId="3CC9D3CA">
-          <v:rect id="_x0000_i1052" style="width:0;height:1.5pt" o:hralign="center" o:hrstd="t" o:hr="t" fillcolor="#a0a0a0" stroked="f"/>
+        <w:pict w14:anchorId="2C9B6BF3">
+          <v:rect id="_x0000_i1028" style="width:0;height:1.5pt" o:hralign="center" o:hrstd="t" o:hr="t" fillcolor="#a0a0a0" stroked="f"/>
         </w:pict>
       </w:r>
+    </w:p>
+    <w:p>
+      <w:pPr>
+        <w:rPr>
+          <w:rFonts w:ascii="Times New Roman" w:hAnsi="Times New Roman" w:cs="Times New Roman"/>
+        </w:rPr>
+      </w:pPr>
+    </w:p>
+    <w:p>
+      <w:pPr>
+        <w:rPr>
+          <w:rFonts w:ascii="Times New Roman" w:hAnsi="Times New Roman" w:cs="Times New Roman"/>
+        </w:rPr>
+      </w:pPr>
+    </w:p>
+    <w:p>
+      <w:pPr>
+        <w:rPr>
+          <w:rFonts w:ascii="Times New Roman" w:hAnsi="Times New Roman" w:cs="Times New Roman"/>
+        </w:rPr>
+      </w:pPr>
+    </w:p>
+    <w:p>
+      <w:pPr>
+        <w:rPr>
+          <w:rFonts w:ascii="Times New Roman" w:hAnsi="Times New Roman" w:cs="Times New Roman"/>
+        </w:rPr>
+      </w:pPr>
+    </w:p>
+    <w:p>
+      <w:pPr>
+        <w:rPr>
+          <w:rFonts w:ascii="Times New Roman" w:hAnsi="Times New Roman" w:cs="Times New Roman"/>
+        </w:rPr>
+      </w:pPr>
+    </w:p>
+    <w:p>
+      <w:pPr>
+        <w:rPr>
+          <w:rFonts w:ascii="Times New Roman" w:hAnsi="Times New Roman" w:cs="Times New Roman"/>
+        </w:rPr>
+      </w:pPr>
+    </w:p>
+    <w:p>
+      <w:pPr>
+        <w:rPr>
+          <w:rFonts w:ascii="Times New Roman" w:hAnsi="Times New Roman" w:cs="Times New Roman"/>
+        </w:rPr>
+      </w:pPr>
+    </w:p>
+    <w:p>
+      <w:pPr>
+        <w:rPr>
+          <w:rFonts w:ascii="Times New Roman" w:hAnsi="Times New Roman" w:cs="Times New Roman"/>
+        </w:rPr>
+      </w:pPr>
+    </w:p>
+    <w:p>
+      <w:pPr>
+        <w:rPr>
+          <w:rFonts w:ascii="Times New Roman" w:hAnsi="Times New Roman" w:cs="Times New Roman"/>
+        </w:rPr>
+      </w:pPr>
+    </w:p>
+    <w:p>
+      <w:pPr>
+        <w:rPr>
+          <w:rFonts w:ascii="Times New Roman" w:hAnsi="Times New Roman" w:cs="Times New Roman"/>
+        </w:rPr>
+      </w:pPr>
+    </w:p>
+    <w:p>
+      <w:pPr>
+        <w:rPr>
+          <w:rFonts w:ascii="Times New Roman" w:hAnsi="Times New Roman" w:cs="Times New Roman"/>
+        </w:rPr>
+      </w:pPr>
+    </w:p>
+    <w:p>
+      <w:pPr>
+        <w:rPr>
+          <w:rFonts w:ascii="Times New Roman" w:hAnsi="Times New Roman" w:cs="Times New Roman"/>
+        </w:rPr>
+      </w:pPr>
+    </w:p>
+    <w:p>
+      <w:pPr>
+        <w:rPr>
+          <w:rFonts w:ascii="Times New Roman" w:hAnsi="Times New Roman" w:cs="Times New Roman"/>
+        </w:rPr>
+      </w:pPr>
+    </w:p>
+    <w:p>
+      <w:pPr>
+        <w:rPr>
+          <w:rFonts w:ascii="Times New Roman" w:hAnsi="Times New Roman" w:cs="Times New Roman"/>
+        </w:rPr>
+      </w:pPr>
+    </w:p>
+    <w:p>
+      <w:pPr>
+        <w:rPr>
+          <w:rFonts w:ascii="Times New Roman" w:hAnsi="Times New Roman" w:cs="Times New Roman"/>
+        </w:rPr>
+      </w:pPr>
+    </w:p>
+    <w:p>
+      <w:pPr>
+        <w:rPr>
+          <w:rFonts w:ascii="Times New Roman" w:hAnsi="Times New Roman" w:cs="Times New Roman"/>
+        </w:rPr>
+      </w:pPr>
+    </w:p>
+    <w:p>
+      <w:pPr>
+        <w:rPr>
+          <w:rFonts w:ascii="Times New Roman" w:hAnsi="Times New Roman" w:cs="Times New Roman"/>
+        </w:rPr>
+      </w:pPr>
+    </w:p>
+    <w:p>
+      <w:pPr>
+        <w:rPr>
+          <w:rFonts w:ascii="Times New Roman" w:hAnsi="Times New Roman" w:cs="Times New Roman"/>
+        </w:rPr>
+      </w:pPr>
+    </w:p>
+    <w:p>
+      <w:pPr>
+        <w:rPr>
+          <w:rFonts w:ascii="Times New Roman" w:hAnsi="Times New Roman" w:cs="Times New Roman"/>
+        </w:rPr>
+      </w:pPr>
+    </w:p>
+    <w:p>
+      <w:pPr>
+        <w:rPr>
+          <w:rFonts w:ascii="Times New Roman" w:hAnsi="Times New Roman" w:cs="Times New Roman"/>
+        </w:rPr>
+      </w:pPr>
+    </w:p>
+    <w:p>
+      <w:pPr>
+        <w:rPr>
+          <w:rFonts w:ascii="Times New Roman" w:hAnsi="Times New Roman" w:cs="Times New Roman"/>
+        </w:rPr>
+      </w:pPr>
+    </w:p>
+    <w:p>
+      <w:pPr>
+        <w:rPr>
+          <w:rFonts w:ascii="Times New Roman" w:hAnsi="Times New Roman" w:cs="Times New Roman"/>
+        </w:rPr>
+      </w:pPr>
+    </w:p>
+    <w:p>
+      <w:pPr>
+        <w:rPr>
+          <w:rFonts w:ascii="Times New Roman" w:hAnsi="Times New Roman" w:cs="Times New Roman"/>
+        </w:rPr>
+      </w:pPr>
+    </w:p>
+    <w:p>
+      <w:pPr>
+        <w:rPr>
+          <w:rFonts w:ascii="Times New Roman" w:hAnsi="Times New Roman" w:cs="Times New Roman"/>
+        </w:rPr>
+      </w:pPr>
+    </w:p>
+    <w:p>
+      <w:pPr>
+        <w:rPr>
+          <w:rFonts w:ascii="Times New Roman" w:hAnsi="Times New Roman" w:cs="Times New Roman"/>
+          <w:b/>
+          <w:bCs/>
+        </w:rPr>
+      </w:pPr>
+      <w:r>
+        <w:rPr>
+          <w:rFonts w:ascii="Segoe UI Emoji" w:hAnsi="Segoe UI Emoji" w:cs="Segoe UI Emoji"/>
+          <w:b/>
+          <w:bCs/>
+        </w:rPr>
+        <w:lastRenderedPageBreak/>
+        <w:t>🔐</w:t>
+      </w:r>
+      <w:r>
+        <w:rPr>
+          <w:rFonts w:ascii="Times New Roman" w:hAnsi="Times New Roman" w:cs="Times New Roman"/>
+          <w:b/>
+          <w:bCs/>
+        </w:rPr>
+        <w:t xml:space="preserve"> Secure P2P File Sharing &amp; Chat Application — Summary</w:t>
+      </w:r>
+    </w:p>
+    <w:p>
+      <w:pPr>
+        <w:rPr>
+          <w:rFonts w:ascii="Times New Roman" w:hAnsi="Times New Roman" w:cs="Times New Roman"/>
+          <w:b/>
+          <w:bCs/>
+        </w:rPr>
+      </w:pPr>
+      <w:r>
+        <w:rPr>
+          <w:rFonts w:ascii="Segoe UI Emoji" w:hAnsi="Segoe UI Emoji" w:cs="Segoe UI Emoji"/>
+          <w:b/>
+          <w:bCs/>
+        </w:rPr>
+        <w:t>📡</w:t>
+      </w:r>
+      <w:r>
+        <w:rPr>
+          <w:rFonts w:ascii="Times New Roman" w:hAnsi="Times New Roman" w:cs="Times New Roman"/>
+          <w:b/>
+          <w:bCs/>
+        </w:rPr>
+        <w:t xml:space="preserve"> Network Protocol</w:t>
+      </w:r>
+    </w:p>
+    <w:p>
+      <w:pPr>
+        <w:numPr>
+          <w:ilvl w:val="0"/>
+          <w:numId w:val="6"/>
+        </w:numPr>
+        <w:rPr>
+          <w:rFonts w:ascii="Times New Roman" w:hAnsi="Times New Roman" w:cs="Times New Roman"/>
+        </w:rPr>
+      </w:pPr>
+      <w:r>
+        <w:rPr>
+          <w:rFonts w:ascii="Times New Roman" w:hAnsi="Times New Roman" w:cs="Times New Roman"/>
+          <w:b/>
+          <w:bCs/>
+        </w:rPr>
+        <w:t>TCP (Transmission Control Protocol)</w:t>
+      </w:r>
+      <w:r>
+        <w:rPr>
+          <w:rFonts w:ascii="Times New Roman" w:hAnsi="Times New Roman" w:cs="Times New Roman"/>
+        </w:rPr>
+        <w:t xml:space="preserve"> is used.</w:t>
+      </w:r>
+    </w:p>
+    <w:p>
+      <w:pPr>
+        <w:numPr>
+          <w:ilvl w:val="1"/>
+          <w:numId w:val="6"/>
+        </w:numPr>
+        <w:rPr>
+          <w:rFonts w:ascii="Times New Roman" w:hAnsi="Times New Roman" w:cs="Times New Roman"/>
+        </w:rPr>
+      </w:pPr>
+      <w:r>
+        <w:rPr>
+          <w:rFonts w:ascii="Times New Roman" w:hAnsi="Times New Roman" w:cs="Times New Roman"/>
+        </w:rPr>
+        <w:t xml:space="preserve">Ensures </w:t>
+      </w:r>
+      <w:r>
+        <w:rPr>
+          <w:rFonts w:ascii="Times New Roman" w:hAnsi="Times New Roman" w:cs="Times New Roman"/>
+          <w:b/>
+          <w:bCs/>
+        </w:rPr>
+        <w:t>reliable</w:t>
+      </w:r>
+      <w:r>
+        <w:rPr>
+          <w:rFonts w:ascii="Times New Roman" w:hAnsi="Times New Roman" w:cs="Times New Roman"/>
+        </w:rPr>
+        <w:t xml:space="preserve">, </w:t>
+      </w:r>
+      <w:r>
+        <w:rPr>
+          <w:rFonts w:ascii="Times New Roman" w:hAnsi="Times New Roman" w:cs="Times New Roman"/>
+          <w:b/>
+          <w:bCs/>
+        </w:rPr>
+        <w:t>ordered</w:t>
+      </w:r>
+      <w:r>
+        <w:rPr>
+          <w:rFonts w:ascii="Times New Roman" w:hAnsi="Times New Roman" w:cs="Times New Roman"/>
+        </w:rPr>
+        <w:t xml:space="preserve">, and </w:t>
+      </w:r>
+      <w:r>
+        <w:rPr>
+          <w:rFonts w:ascii="Times New Roman" w:hAnsi="Times New Roman" w:cs="Times New Roman"/>
+          <w:b/>
+          <w:bCs/>
+        </w:rPr>
+        <w:t>error-checked</w:t>
+      </w:r>
+      <w:r>
+        <w:rPr>
+          <w:rFonts w:ascii="Times New Roman" w:hAnsi="Times New Roman" w:cs="Times New Roman"/>
+        </w:rPr>
+        <w:t xml:space="preserve"> data transfer.</w:t>
+      </w:r>
+    </w:p>
+    <w:p>
+      <w:pPr>
+        <w:numPr>
+          <w:ilvl w:val="1"/>
+          <w:numId w:val="6"/>
+        </w:numPr>
+        <w:rPr>
+          <w:rFonts w:ascii="Times New Roman" w:hAnsi="Times New Roman" w:cs="Times New Roman"/>
+        </w:rPr>
+      </w:pPr>
+      <w:r>
+        <w:rPr>
+          <w:rFonts w:ascii="Times New Roman" w:hAnsi="Times New Roman" w:cs="Times New Roman"/>
+        </w:rPr>
+        <w:t xml:space="preserve">Perfect for </w:t>
+      </w:r>
+      <w:r>
+        <w:rPr>
+          <w:rFonts w:ascii="Times New Roman" w:hAnsi="Times New Roman" w:cs="Times New Roman"/>
+          <w:b/>
+          <w:bCs/>
+        </w:rPr>
+        <w:t>file sharing</w:t>
+      </w:r>
+      <w:r>
+        <w:rPr>
+          <w:rFonts w:ascii="Times New Roman" w:hAnsi="Times New Roman" w:cs="Times New Roman"/>
+        </w:rPr>
+        <w:t xml:space="preserve"> and </w:t>
+      </w:r>
+      <w:r>
+        <w:rPr>
+          <w:rFonts w:ascii="Times New Roman" w:hAnsi="Times New Roman" w:cs="Times New Roman"/>
+          <w:b/>
+          <w:bCs/>
+        </w:rPr>
+        <w:t>chat</w:t>
+      </w:r>
+      <w:r>
+        <w:rPr>
+          <w:rFonts w:ascii="Times New Roman" w:hAnsi="Times New Roman" w:cs="Times New Roman"/>
+        </w:rPr>
+        <w:t>, where data integrity matters.</w:t>
+      </w:r>
+    </w:p>
+    <w:p>
+      <w:pPr>
+        <w:rPr>
+          <w:rFonts w:ascii="Times New Roman" w:hAnsi="Times New Roman" w:cs="Times New Roman"/>
+        </w:rPr>
+      </w:pPr>
+      <w:r>
+        <w:rPr>
+          <w:rFonts w:ascii="Times New Roman" w:hAnsi="Times New Roman" w:cs="Times New Roman"/>
+        </w:rPr>
+        <w:pict w14:anchorId="63A22BC7">
+          <v:rect id="_x0000_i1029" style="width:0;height:1.5pt" o:hralign="center" o:hrstd="t" o:hr="t" fillcolor="#a0a0a0" stroked="f"/>
+        </w:pict>
+      </w:r>
+    </w:p>
+    <w:p>
+      <w:pPr>
+        <w:rPr>
+          <w:rFonts w:ascii="Times New Roman" w:hAnsi="Times New Roman" w:cs="Times New Roman"/>
+          <w:b/>
+          <w:bCs/>
+        </w:rPr>
+      </w:pPr>
+      <w:r>
+        <w:rPr>
+          <w:rFonts w:ascii="Segoe UI Emoji" w:hAnsi="Segoe UI Emoji" w:cs="Segoe UI Emoji"/>
+          <w:b/>
+          <w:bCs/>
+        </w:rPr>
+        <w:t>🧱</w:t>
+      </w:r>
+      <w:r>
+        <w:rPr>
+          <w:rFonts w:ascii="Times New Roman" w:hAnsi="Times New Roman" w:cs="Times New Roman"/>
+          <w:b/>
+          <w:bCs/>
+        </w:rPr>
+        <w:t xml:space="preserve"> Architecture</w:t>
+      </w:r>
+    </w:p>
+    <w:p>
+      <w:pPr>
+        <w:numPr>
+          <w:ilvl w:val="0"/>
+          <w:numId w:val="7"/>
+        </w:numPr>
+        <w:rPr>
+          <w:rFonts w:ascii="Times New Roman" w:hAnsi="Times New Roman" w:cs="Times New Roman"/>
+        </w:rPr>
+      </w:pPr>
+      <w:r>
+        <w:rPr>
+          <w:rFonts w:ascii="Times New Roman" w:hAnsi="Times New Roman" w:cs="Times New Roman"/>
+          <w:b/>
+          <w:bCs/>
+        </w:rPr>
+        <w:t>Peer-to-Peer (P2P)</w:t>
+      </w:r>
+      <w:r>
+        <w:rPr>
+          <w:rFonts w:ascii="Times New Roman" w:hAnsi="Times New Roman" w:cs="Times New Roman"/>
+        </w:rPr>
+        <w:t xml:space="preserve"> model:</w:t>
+      </w:r>
+    </w:p>
+    <w:p>
+      <w:pPr>
+        <w:numPr>
+          <w:ilvl w:val="1"/>
+          <w:numId w:val="7"/>
+        </w:numPr>
+        <w:rPr>
+          <w:rFonts w:ascii="Times New Roman" w:hAnsi="Times New Roman" w:cs="Times New Roman"/>
+        </w:rPr>
+      </w:pPr>
+      <w:r>
+        <w:rPr>
+          <w:rFonts w:ascii="Times New Roman" w:hAnsi="Times New Roman" w:cs="Times New Roman"/>
+        </w:rPr>
+        <w:t xml:space="preserve">Each user (peer) can </w:t>
+      </w:r>
+      <w:r>
+        <w:rPr>
+          <w:rFonts w:ascii="Times New Roman" w:hAnsi="Times New Roman" w:cs="Times New Roman"/>
+          <w:b/>
+          <w:bCs/>
+        </w:rPr>
+        <w:t>act as both server and client</w:t>
+      </w:r>
+      <w:r>
+        <w:rPr>
+          <w:rFonts w:ascii="Times New Roman" w:hAnsi="Times New Roman" w:cs="Times New Roman"/>
+        </w:rPr>
+        <w:t>.</w:t>
+      </w:r>
+    </w:p>
+    <w:p>
+      <w:pPr>
+        <w:numPr>
+          <w:ilvl w:val="1"/>
+          <w:numId w:val="7"/>
+        </w:numPr>
+        <w:rPr>
+          <w:rFonts w:ascii="Times New Roman" w:hAnsi="Times New Roman" w:cs="Times New Roman"/>
+        </w:rPr>
+      </w:pPr>
+      <w:r>
+        <w:rPr>
+          <w:rFonts w:ascii="Times New Roman" w:hAnsi="Times New Roman" w:cs="Times New Roman"/>
+        </w:rPr>
+        <w:t>Eliminates the need for a central server.</w:t>
+      </w:r>
+    </w:p>
+    <w:p>
+      <w:pPr>
+        <w:numPr>
+          <w:ilvl w:val="0"/>
+          <w:numId w:val="7"/>
+        </w:numPr>
+        <w:rPr>
+          <w:rFonts w:ascii="Times New Roman" w:hAnsi="Times New Roman" w:cs="Times New Roman"/>
+        </w:rPr>
+      </w:pPr>
+      <w:r>
+        <w:rPr>
+          <w:rFonts w:ascii="Times New Roman" w:hAnsi="Times New Roman" w:cs="Times New Roman"/>
+        </w:rPr>
+        <w:t xml:space="preserve">Communication happens via </w:t>
+      </w:r>
+      <w:r>
+        <w:rPr>
+          <w:rFonts w:ascii="Times New Roman" w:hAnsi="Times New Roman" w:cs="Times New Roman"/>
+          <w:b/>
+          <w:bCs/>
+        </w:rPr>
+        <w:t>Python Sockets</w:t>
+      </w:r>
+      <w:r>
+        <w:rPr>
+          <w:rFonts w:ascii="Times New Roman" w:hAnsi="Times New Roman" w:cs="Times New Roman"/>
+        </w:rPr>
+        <w:t>.</w:t>
+      </w:r>
+    </w:p>
+    <w:p>
+      <w:pPr>
+        <w:numPr>
+          <w:ilvl w:val="1"/>
+          <w:numId w:val="7"/>
+        </w:numPr>
+        <w:rPr>
+          <w:rFonts w:ascii="Times New Roman" w:hAnsi="Times New Roman" w:cs="Times New Roman"/>
+        </w:rPr>
+      </w:pPr>
+      <w:r>
+        <w:rPr>
+          <w:rFonts w:ascii="Times New Roman" w:hAnsi="Times New Roman" w:cs="Times New Roman"/>
+        </w:rPr>
+        <w:t xml:space="preserve">Each peer sets up a </w:t>
+      </w:r>
+      <w:r>
+        <w:rPr>
+          <w:rFonts w:ascii="Times New Roman" w:hAnsi="Times New Roman" w:cs="Times New Roman"/>
+          <w:b/>
+          <w:bCs/>
+        </w:rPr>
+        <w:t>listening socket</w:t>
+      </w:r>
+      <w:r>
+        <w:rPr>
+          <w:rFonts w:ascii="Times New Roman" w:hAnsi="Times New Roman" w:cs="Times New Roman"/>
+        </w:rPr>
+        <w:t xml:space="preserve"> to accept incoming connections.</w:t>
+      </w:r>
+    </w:p>
+    <w:p>
+      <w:pPr>
+        <w:numPr>
+          <w:ilvl w:val="1"/>
+          <w:numId w:val="7"/>
+        </w:numPr>
+        <w:rPr>
+          <w:rFonts w:ascii="Times New Roman" w:hAnsi="Times New Roman" w:cs="Times New Roman"/>
+        </w:rPr>
+      </w:pPr>
+      <w:r>
+        <w:rPr>
+          <w:rFonts w:ascii="Times New Roman" w:hAnsi="Times New Roman" w:cs="Times New Roman"/>
+          <w:b/>
+          <w:bCs/>
+        </w:rPr>
+        <w:t>Threading</w:t>
+      </w:r>
+      <w:r>
+        <w:rPr>
+          <w:rFonts w:ascii="Times New Roman" w:hAnsi="Times New Roman" w:cs="Times New Roman"/>
+        </w:rPr>
+        <w:t xml:space="preserve"> handles multiple connections simultaneously.</w:t>
+      </w:r>
+    </w:p>
+    <w:p>
+      <w:pPr>
+        <w:rPr>
+          <w:rFonts w:ascii="Times New Roman" w:hAnsi="Times New Roman" w:cs="Times New Roman"/>
+        </w:rPr>
+      </w:pPr>
+      <w:r>
+        <w:rPr>
+          <w:rFonts w:ascii="Times New Roman" w:hAnsi="Times New Roman" w:cs="Times New Roman"/>
+        </w:rPr>
+        <w:pict w14:anchorId="5F765FD0">
+          <v:rect id="_x0000_i1030" style="width:0;height:1.5pt" o:hralign="center" o:hrstd="t" o:hr="t" fillcolor="#a0a0a0" stroked="f"/>
+        </w:pict>
+      </w:r>
+    </w:p>
+    <w:p>
+      <w:pPr>
+        <w:rPr>
+          <w:rFonts w:ascii="Times New Roman" w:hAnsi="Times New Roman" w:cs="Times New Roman"/>
+          <w:b/>
+          <w:bCs/>
+        </w:rPr>
+      </w:pPr>
+      <w:r>
+        <w:rPr>
+          <w:rFonts w:ascii="Segoe UI Emoji" w:hAnsi="Segoe UI Emoji" w:cs="Segoe UI Emoji"/>
+          <w:b/>
+          <w:bCs/>
+        </w:rPr>
+        <w:t>🧩</w:t>
+      </w:r>
+      <w:r>
+        <w:rPr>
+          <w:rFonts w:ascii="Times New Roman" w:hAnsi="Times New Roman" w:cs="Times New Roman"/>
+          <w:b/>
+          <w:bCs/>
+        </w:rPr>
+        <w:t xml:space="preserve"> Modules &amp; Functionalities</w:t>
+      </w:r>
+    </w:p>
+    <w:p>
+      <w:pPr>
+        <w:numPr>
+          <w:ilvl w:val="0"/>
+          <w:numId w:val="8"/>
+        </w:numPr>
+        <w:rPr>
+          <w:rFonts w:ascii="Times New Roman" w:hAnsi="Times New Roman" w:cs="Times New Roman"/>
+        </w:rPr>
+      </w:pPr>
+      <w:r>
+        <w:rPr>
+          <w:rFonts w:ascii="Segoe UI Emoji" w:hAnsi="Segoe UI Emoji" w:cs="Segoe UI Emoji"/>
+          <w:b/>
+          <w:bCs/>
+        </w:rPr>
+        <w:t>💬</w:t>
+      </w:r>
+      <w:r>
+        <w:rPr>
+          <w:rFonts w:ascii="Times New Roman" w:hAnsi="Times New Roman" w:cs="Times New Roman"/>
+          <w:b/>
+          <w:bCs/>
+        </w:rPr>
+        <w:t xml:space="preserve"> Chat Module</w:t>
+      </w:r>
+    </w:p>
+    <w:p>
+      <w:pPr>
+        <w:numPr>
+          <w:ilvl w:val="1"/>
+          <w:numId w:val="8"/>
+        </w:numPr>
+        <w:rPr>
+          <w:rFonts w:ascii="Times New Roman" w:hAnsi="Times New Roman" w:cs="Times New Roman"/>
+        </w:rPr>
+      </w:pPr>
+      <w:r>
+        <w:rPr>
+          <w:rFonts w:ascii="Times New Roman" w:hAnsi="Times New Roman" w:cs="Times New Roman"/>
+        </w:rPr>
+        <w:t>Real-time text messaging between peers.</w:t>
+      </w:r>
+    </w:p>
+    <w:p>
+      <w:pPr>
+        <w:numPr>
+          <w:ilvl w:val="1"/>
+          <w:numId w:val="8"/>
+        </w:numPr>
+        <w:rPr>
+          <w:rFonts w:ascii="Times New Roman" w:hAnsi="Times New Roman" w:cs="Times New Roman"/>
+        </w:rPr>
+      </w:pPr>
+      <w:r>
+        <w:rPr>
+          <w:rFonts w:ascii="Times New Roman" w:hAnsi="Times New Roman" w:cs="Times New Roman"/>
+        </w:rPr>
+        <w:t>Messages are sent over TCP for reliability.</w:t>
+      </w:r>
+    </w:p>
+    <w:p>
+      <w:pPr>
+        <w:numPr>
+          <w:ilvl w:val="1"/>
+          <w:numId w:val="8"/>
+        </w:numPr>
+        <w:rPr>
+          <w:rFonts w:ascii="Times New Roman" w:hAnsi="Times New Roman" w:cs="Times New Roman"/>
+        </w:rPr>
+      </w:pPr>
+      <w:r>
+        <w:rPr>
+          <w:rFonts w:ascii="Times New Roman" w:hAnsi="Times New Roman" w:cs="Times New Roman"/>
+        </w:rPr>
+        <w:t>Notification animation for new messages.</w:t>
+      </w:r>
+    </w:p>
+    <w:p>
+      <w:pPr>
+        <w:numPr>
+          <w:ilvl w:val="0"/>
+          <w:numId w:val="8"/>
+        </w:numPr>
+        <w:rPr>
+          <w:rFonts w:ascii="Times New Roman" w:hAnsi="Times New Roman" w:cs="Times New Roman"/>
+        </w:rPr>
+      </w:pPr>
+      <w:r>
+        <w:rPr>
+          <w:rFonts w:ascii="Segoe UI Emoji" w:hAnsi="Segoe UI Emoji" w:cs="Segoe UI Emoji"/>
+          <w:b/>
+          <w:bCs/>
+        </w:rPr>
+        <w:t>📁</w:t>
+      </w:r>
+      <w:r>
+        <w:rPr>
+          <w:rFonts w:ascii="Times New Roman" w:hAnsi="Times New Roman" w:cs="Times New Roman"/>
+          <w:b/>
+          <w:bCs/>
+        </w:rPr>
+        <w:t xml:space="preserve"> File Transfer Module</w:t>
+      </w:r>
+    </w:p>
+    <w:p>
+      <w:pPr>
+        <w:numPr>
+          <w:ilvl w:val="1"/>
+          <w:numId w:val="8"/>
+        </w:numPr>
+        <w:rPr>
+          <w:rFonts w:ascii="Times New Roman" w:hAnsi="Times New Roman" w:cs="Times New Roman"/>
+        </w:rPr>
+      </w:pPr>
+      <w:r>
+        <w:rPr>
+          <w:rFonts w:ascii="Times New Roman" w:hAnsi="Times New Roman" w:cs="Times New Roman"/>
+        </w:rPr>
+        <w:t xml:space="preserve">Supports </w:t>
+      </w:r>
+      <w:r>
+        <w:rPr>
+          <w:rFonts w:ascii="Times New Roman" w:hAnsi="Times New Roman" w:cs="Times New Roman"/>
+          <w:b/>
+          <w:bCs/>
+        </w:rPr>
+        <w:t>sending/receiving files</w:t>
+      </w:r>
+      <w:r>
+        <w:rPr>
+          <w:rFonts w:ascii="Times New Roman" w:hAnsi="Times New Roman" w:cs="Times New Roman"/>
+        </w:rPr>
+        <w:t xml:space="preserve"> between peers.</w:t>
+      </w:r>
+    </w:p>
+    <w:p>
+      <w:pPr>
+        <w:numPr>
+          <w:ilvl w:val="1"/>
+          <w:numId w:val="8"/>
+        </w:numPr>
+        <w:rPr>
+          <w:rFonts w:ascii="Times New Roman" w:hAnsi="Times New Roman" w:cs="Times New Roman"/>
+        </w:rPr>
+      </w:pPr>
+      <w:r>
+        <w:rPr>
+          <w:rFonts w:ascii="Times New Roman" w:hAnsi="Times New Roman" w:cs="Times New Roman"/>
+        </w:rPr>
+        <w:t>Progress tracking and transfer status animations.</w:t>
+      </w:r>
+    </w:p>
+    <w:p>
+      <w:pPr>
+        <w:numPr>
+          <w:ilvl w:val="1"/>
+          <w:numId w:val="8"/>
+        </w:numPr>
+        <w:rPr>
+          <w:rFonts w:ascii="Times New Roman" w:hAnsi="Times New Roman" w:cs="Times New Roman"/>
+        </w:rPr>
+      </w:pPr>
+      <w:r>
+        <w:rPr>
+          <w:rFonts w:ascii="Times New Roman" w:hAnsi="Times New Roman" w:cs="Times New Roman"/>
+        </w:rPr>
+        <w:t>Error handling for incomplete/corrupt transfers.</w:t>
+      </w:r>
+    </w:p>
+    <w:p>
+      <w:pPr>
+        <w:numPr>
+          <w:ilvl w:val="0"/>
+          <w:numId w:val="8"/>
+        </w:numPr>
+        <w:rPr>
+          <w:rFonts w:ascii="Times New Roman" w:hAnsi="Times New Roman" w:cs="Times New Roman"/>
+        </w:rPr>
+      </w:pPr>
+      <w:r>
+        <w:rPr>
+          <w:rFonts w:ascii="Segoe UI Symbol" w:hAnsi="Segoe UI Symbol" w:cs="Segoe UI Symbol"/>
+          <w:b/>
+          <w:bCs/>
+        </w:rPr>
+        <w:t>🖼</w:t>
+      </w:r>
+      <w:r>
+        <w:rPr>
+          <w:rFonts w:ascii="Times New Roman" w:hAnsi="Times New Roman" w:cs="Times New Roman"/>
+          <w:b/>
+          <w:bCs/>
+        </w:rPr>
+        <w:t xml:space="preserve"> GUI Module</w:t>
+      </w:r>
+    </w:p>
+    <w:p>
+      <w:pPr>
+        <w:numPr>
+          <w:ilvl w:val="1"/>
+          <w:numId w:val="8"/>
+        </w:numPr>
+        <w:rPr>
+          <w:rFonts w:ascii="Times New Roman" w:hAnsi="Times New Roman" w:cs="Times New Roman"/>
+        </w:rPr>
+      </w:pPr>
+      <w:r>
+        <w:rPr>
+          <w:rFonts w:ascii="Times New Roman" w:hAnsi="Times New Roman" w:cs="Times New Roman"/>
+        </w:rPr>
+        <w:t xml:space="preserve">Built using </w:t>
+      </w:r>
+      <w:proofErr w:type="spellStart"/>
+      <w:r>
+        <w:rPr>
+          <w:rFonts w:ascii="Times New Roman" w:hAnsi="Times New Roman" w:cs="Times New Roman"/>
+          <w:b/>
+          <w:bCs/>
+        </w:rPr>
+        <w:t>tkinter</w:t>
+      </w:r>
+      <w:proofErr w:type="spellEnd"/>
+      <w:r>
+        <w:rPr>
+          <w:rFonts w:ascii="Times New Roman" w:hAnsi="Times New Roman" w:cs="Times New Roman"/>
+        </w:rPr>
+        <w:t>.</w:t>
+      </w:r>
+    </w:p>
+    <w:p>
+      <w:pPr>
+        <w:numPr>
+          <w:ilvl w:val="1"/>
+          <w:numId w:val="8"/>
+        </w:numPr>
+        <w:rPr>
+          <w:rFonts w:ascii="Times New Roman" w:hAnsi="Times New Roman" w:cs="Times New Roman"/>
+        </w:rPr>
+      </w:pPr>
+      <w:r>
+        <w:rPr>
+          <w:rFonts w:ascii="Times New Roman" w:hAnsi="Times New Roman" w:cs="Times New Roman"/>
+        </w:rPr>
+        <w:t>Clean, user-friendly interface.</w:t>
+      </w:r>
+    </w:p>
+    <w:p>
+      <w:pPr>
+        <w:numPr>
+          <w:ilvl w:val="1"/>
+          <w:numId w:val="8"/>
+        </w:numPr>
+        <w:rPr>
+          <w:rFonts w:ascii="Times New Roman" w:hAnsi="Times New Roman" w:cs="Times New Roman"/>
+        </w:rPr>
+      </w:pPr>
+      <w:r>
+        <w:rPr>
+          <w:rFonts w:ascii="Times New Roman" w:hAnsi="Times New Roman" w:cs="Times New Roman"/>
+        </w:rPr>
+        <w:t>Animations for:</w:t>
+      </w:r>
+    </w:p>
+    <w:p>
+      <w:pPr>
+        <w:numPr>
+          <w:ilvl w:val="2"/>
+          <w:numId w:val="8"/>
+        </w:numPr>
+        <w:rPr>
+          <w:rFonts w:ascii="Times New Roman" w:hAnsi="Times New Roman" w:cs="Times New Roman"/>
+        </w:rPr>
+      </w:pPr>
+      <w:r>
+        <w:rPr>
+          <w:rFonts w:ascii="Segoe UI Emoji" w:hAnsi="Segoe UI Emoji" w:cs="Segoe UI Emoji"/>
+        </w:rPr>
+        <w:t>✅</w:t>
+      </w:r>
+      <w:r>
+        <w:rPr>
+          <w:rFonts w:ascii="Times New Roman" w:hAnsi="Times New Roman" w:cs="Times New Roman"/>
+        </w:rPr>
+        <w:t xml:space="preserve"> Success</w:t>
+      </w:r>
+    </w:p>
+    <w:p>
+      <w:pPr>
+        <w:numPr>
+          <w:ilvl w:val="2"/>
+          <w:numId w:val="8"/>
+        </w:numPr>
+        <w:rPr>
+          <w:rFonts w:ascii="Times New Roman" w:hAnsi="Times New Roman" w:cs="Times New Roman"/>
+        </w:rPr>
+      </w:pPr>
+      <w:r>
+        <w:rPr>
+          <w:rFonts w:ascii="Segoe UI Emoji" w:hAnsi="Segoe UI Emoji" w:cs="Segoe UI Emoji"/>
+        </w:rPr>
+        <w:t>❌</w:t>
+      </w:r>
+      <w:r>
+        <w:rPr>
+          <w:rFonts w:ascii="Times New Roman" w:hAnsi="Times New Roman" w:cs="Times New Roman"/>
+        </w:rPr>
+        <w:t xml:space="preserve"> Error</w:t>
+      </w:r>
+    </w:p>
+    <w:p>
+      <w:pPr>
+        <w:numPr>
+          <w:ilvl w:val="2"/>
+          <w:numId w:val="8"/>
+        </w:numPr>
+        <w:rPr>
+          <w:rFonts w:ascii="Times New Roman" w:hAnsi="Times New Roman" w:cs="Times New Roman"/>
+        </w:rPr>
+      </w:pPr>
+      <w:r>
+        <w:rPr>
+          <w:rFonts w:ascii="Segoe UI Emoji" w:hAnsi="Segoe UI Emoji" w:cs="Segoe UI Emoji"/>
+        </w:rPr>
+        <w:t>📤</w:t>
+      </w:r>
+      <w:r>
+        <w:rPr>
+          <w:rFonts w:ascii="Times New Roman" w:hAnsi="Times New Roman" w:cs="Times New Roman"/>
+        </w:rPr>
+        <w:t xml:space="preserve"> File transfer</w:t>
+      </w:r>
+    </w:p>
+    <w:p>
+      <w:pPr>
+        <w:numPr>
+          <w:ilvl w:val="2"/>
+          <w:numId w:val="8"/>
+        </w:numPr>
+        <w:rPr>
+          <w:rFonts w:ascii="Times New Roman" w:hAnsi="Times New Roman" w:cs="Times New Roman"/>
+        </w:rPr>
+      </w:pPr>
+      <w:r>
+        <w:rPr>
+          <w:rFonts w:ascii="Segoe UI Emoji" w:hAnsi="Segoe UI Emoji" w:cs="Segoe UI Emoji"/>
+        </w:rPr>
+        <w:t>🔗</w:t>
+      </w:r>
+      <w:r>
+        <w:rPr>
+          <w:rFonts w:ascii="Times New Roman" w:hAnsi="Times New Roman" w:cs="Times New Roman"/>
+        </w:rPr>
+        <w:t xml:space="preserve"> Connection status</w:t>
+      </w:r>
+    </w:p>
+    <w:p>
+      <w:pPr>
+        <w:numPr>
+          <w:ilvl w:val="2"/>
+          <w:numId w:val="8"/>
+        </w:numPr>
+        <w:rPr>
+          <w:rFonts w:ascii="Times New Roman" w:hAnsi="Times New Roman" w:cs="Times New Roman"/>
+        </w:rPr>
+      </w:pPr>
+      <w:r>
+        <w:rPr>
+          <w:rFonts w:ascii="Segoe UI Emoji" w:hAnsi="Segoe UI Emoji" w:cs="Segoe UI Emoji"/>
+        </w:rPr>
+        <w:lastRenderedPageBreak/>
+        <w:t>💬</w:t>
+      </w:r>
+      <w:r>
+        <w:rPr>
+          <w:rFonts w:ascii="Times New Roman" w:hAnsi="Times New Roman" w:cs="Times New Roman"/>
+        </w:rPr>
+        <w:t xml:space="preserve"> Chat notifications</w:t>
+      </w:r>
+    </w:p>
+    <w:p>
+      <w:pPr>
+        <w:numPr>
+          <w:ilvl w:val="0"/>
+          <w:numId w:val="8"/>
+        </w:numPr>
+        <w:rPr>
+          <w:rFonts w:ascii="Times New Roman" w:hAnsi="Times New Roman" w:cs="Times New Roman"/>
+        </w:rPr>
+      </w:pPr>
+      <w:r>
+        <w:rPr>
+          <w:rFonts w:ascii="Segoe UI Emoji" w:hAnsi="Segoe UI Emoji" w:cs="Segoe UI Emoji"/>
+          <w:b/>
+          <w:bCs/>
+        </w:rPr>
+        <w:t>🔐</w:t>
+      </w:r>
+      <w:r>
+        <w:rPr>
+          <w:rFonts w:ascii="Times New Roman" w:hAnsi="Times New Roman" w:cs="Times New Roman"/>
+          <w:b/>
+          <w:bCs/>
+        </w:rPr>
+        <w:t xml:space="preserve"> Security Layer (Optional/Planned)</w:t>
+      </w:r>
+    </w:p>
+    <w:p>
+      <w:pPr>
+        <w:numPr>
+          <w:ilvl w:val="1"/>
+          <w:numId w:val="8"/>
+        </w:numPr>
+        <w:rPr>
+          <w:rFonts w:ascii="Times New Roman" w:hAnsi="Times New Roman" w:cs="Times New Roman"/>
+        </w:rPr>
+      </w:pPr>
+      <w:r>
+        <w:rPr>
+          <w:rFonts w:ascii="Times New Roman" w:hAnsi="Times New Roman" w:cs="Times New Roman"/>
+        </w:rPr>
+        <w:t xml:space="preserve">Encryption can be added using </w:t>
+      </w:r>
+      <w:proofErr w:type="spellStart"/>
+      <w:r>
+        <w:rPr>
+          <w:rFonts w:ascii="Times New Roman" w:hAnsi="Times New Roman" w:cs="Times New Roman"/>
+        </w:rPr>
+        <w:t>ssl</w:t>
+      </w:r>
+      <w:proofErr w:type="spellEnd"/>
+      <w:r>
+        <w:rPr>
+          <w:rFonts w:ascii="Times New Roman" w:hAnsi="Times New Roman" w:cs="Times New Roman"/>
+        </w:rPr>
+        <w:t xml:space="preserve"> or libraries like cryptography.</w:t>
+      </w:r>
+    </w:p>
+    <w:p>
+      <w:pPr>
+        <w:numPr>
+          <w:ilvl w:val="1"/>
+          <w:numId w:val="8"/>
+        </w:numPr>
+        <w:rPr>
+          <w:rFonts w:ascii="Times New Roman" w:hAnsi="Times New Roman" w:cs="Times New Roman"/>
+        </w:rPr>
+      </w:pPr>
+      <w:r>
+        <w:rPr>
+          <w:rFonts w:ascii="Times New Roman" w:hAnsi="Times New Roman" w:cs="Times New Roman"/>
+        </w:rPr>
+        <w:t>Prevents eavesdropping on chats or files.</w:t>
+      </w:r>
+    </w:p>
+    <w:p>
+      <w:pPr>
+        <w:rPr>
+          <w:rFonts w:ascii="Times New Roman" w:hAnsi="Times New Roman" w:cs="Times New Roman"/>
+        </w:rPr>
+      </w:pPr>
+      <w:r>
+        <w:rPr>
+          <w:rFonts w:ascii="Times New Roman" w:hAnsi="Times New Roman" w:cs="Times New Roman"/>
+        </w:rPr>
+        <w:pict w14:anchorId="5B468554">
+          <v:rect id="_x0000_i1031" style="width:0;height:1.5pt" o:hralign="center" o:hrstd="t" o:hr="t" fillcolor="#a0a0a0" stroked="f"/>
+        </w:pict>
+      </w:r>
+    </w:p>
+    <w:p>
+      <w:pPr>
+        <w:rPr>
+          <w:rFonts w:ascii="Times New Roman" w:hAnsi="Times New Roman" w:cs="Times New Roman"/>
+          <w:b/>
+          <w:bCs/>
+        </w:rPr>
+      </w:pPr>
+      <w:r>
+        <w:rPr>
+          <w:rFonts w:ascii="Segoe UI Emoji" w:hAnsi="Segoe UI Emoji" w:cs="Segoe UI Emoji"/>
+          <w:b/>
+          <w:bCs/>
+        </w:rPr>
+        <w:t>⚙️</w:t>
+      </w:r>
+      <w:r>
+        <w:rPr>
+          <w:rFonts w:ascii="Times New Roman" w:hAnsi="Times New Roman" w:cs="Times New Roman"/>
+          <w:b/>
+          <w:bCs/>
+        </w:rPr>
+        <w:t xml:space="preserve"> Technical Highlights</w:t>
+      </w:r>
+    </w:p>
+    <w:p>
+      <w:pPr>
+        <w:numPr>
+          <w:ilvl w:val="0"/>
+          <w:numId w:val="9"/>
+        </w:numPr>
+        <w:rPr>
+          <w:rFonts w:ascii="Times New Roman" w:hAnsi="Times New Roman" w:cs="Times New Roman"/>
+        </w:rPr>
+      </w:pPr>
+      <w:r>
+        <w:rPr>
+          <w:rFonts w:ascii="Times New Roman" w:hAnsi="Times New Roman" w:cs="Times New Roman"/>
+          <w:b/>
+          <w:bCs/>
+        </w:rPr>
+        <w:t>Language</w:t>
+      </w:r>
+      <w:r>
+        <w:rPr>
+          <w:rFonts w:ascii="Times New Roman" w:hAnsi="Times New Roman" w:cs="Times New Roman"/>
+        </w:rPr>
+        <w:t>: Python</w:t>
+      </w:r>
+    </w:p>
+    <w:p>
+      <w:pPr>
+        <w:numPr>
+          <w:ilvl w:val="0"/>
+          <w:numId w:val="9"/>
+        </w:numPr>
+        <w:rPr>
+          <w:rFonts w:ascii="Times New Roman" w:hAnsi="Times New Roman" w:cs="Times New Roman"/>
+        </w:rPr>
+      </w:pPr>
+      <w:r>
+        <w:rPr>
+          <w:rFonts w:ascii="Times New Roman" w:hAnsi="Times New Roman" w:cs="Times New Roman"/>
+          <w:b/>
+          <w:bCs/>
+        </w:rPr>
+        <w:t>Libraries</w:t>
+      </w:r>
+      <w:r>
+        <w:rPr>
+          <w:rFonts w:ascii="Times New Roman" w:hAnsi="Times New Roman" w:cs="Times New Roman"/>
+        </w:rPr>
+        <w:t>:</w:t>
+      </w:r>
+    </w:p>
+    <w:p>
+      <w:pPr>
+        <w:numPr>
+          <w:ilvl w:val="1"/>
+          <w:numId w:val="9"/>
+        </w:numPr>
+        <w:rPr>
+          <w:rFonts w:ascii="Times New Roman" w:hAnsi="Times New Roman" w:cs="Times New Roman"/>
+        </w:rPr>
+      </w:pPr>
+      <w:r>
+        <w:rPr>
+          <w:rFonts w:ascii="Times New Roman" w:hAnsi="Times New Roman" w:cs="Times New Roman"/>
+        </w:rPr>
+        <w:t>socket – for networking</w:t>
+      </w:r>
+    </w:p>
+    <w:p>
+      <w:pPr>
+        <w:numPr>
+          <w:ilvl w:val="1"/>
+          <w:numId w:val="9"/>
+        </w:numPr>
+        <w:rPr>
+          <w:rFonts w:ascii="Times New Roman" w:hAnsi="Times New Roman" w:cs="Times New Roman"/>
+        </w:rPr>
+      </w:pPr>
+      <w:r>
+        <w:rPr>
+          <w:rFonts w:ascii="Times New Roman" w:hAnsi="Times New Roman" w:cs="Times New Roman"/>
+        </w:rPr>
+        <w:t>threading – for handling multiple peers</w:t>
+      </w:r>
+    </w:p>
+    <w:p>
+      <w:pPr>
+        <w:numPr>
+          <w:ilvl w:val="1"/>
+          <w:numId w:val="9"/>
+        </w:numPr>
+        <w:rPr>
+          <w:rFonts w:ascii="Times New Roman" w:hAnsi="Times New Roman" w:cs="Times New Roman"/>
+        </w:rPr>
+      </w:pPr>
+      <w:proofErr w:type="spellStart"/>
+      <w:r>
+        <w:rPr>
+          <w:rFonts w:ascii="Times New Roman" w:hAnsi="Times New Roman" w:cs="Times New Roman"/>
+        </w:rPr>
+        <w:t>tkinter</w:t>
+      </w:r>
+      <w:proofErr w:type="spellEnd"/>
+      <w:r>
+        <w:rPr>
+          <w:rFonts w:ascii="Times New Roman" w:hAnsi="Times New Roman" w:cs="Times New Roman"/>
+        </w:rPr>
+        <w:t xml:space="preserve"> – for GUI</w:t>
+      </w:r>
+    </w:p>
+    <w:p>
+      <w:pPr>
+        <w:numPr>
+          <w:ilvl w:val="1"/>
+          <w:numId w:val="9"/>
+        </w:numPr>
+        <w:rPr>
+          <w:rFonts w:ascii="Times New Roman" w:hAnsi="Times New Roman" w:cs="Times New Roman"/>
+        </w:rPr>
+      </w:pPr>
+      <w:r>
+        <w:rPr>
+          <w:rFonts w:ascii="Times New Roman" w:hAnsi="Times New Roman" w:cs="Times New Roman"/>
+        </w:rPr>
+        <w:t xml:space="preserve">Optional: </w:t>
+      </w:r>
+      <w:proofErr w:type="spellStart"/>
+      <w:r>
+        <w:rPr>
+          <w:rFonts w:ascii="Times New Roman" w:hAnsi="Times New Roman" w:cs="Times New Roman"/>
+        </w:rPr>
+        <w:t>os</w:t>
+      </w:r>
+      <w:proofErr w:type="spellEnd"/>
+      <w:r>
+        <w:rPr>
+          <w:rFonts w:ascii="Times New Roman" w:hAnsi="Times New Roman" w:cs="Times New Roman"/>
+        </w:rPr>
+        <w:t xml:space="preserve">, </w:t>
+      </w:r>
+      <w:proofErr w:type="spellStart"/>
+      <w:r>
+        <w:rPr>
+          <w:rFonts w:ascii="Times New Roman" w:hAnsi="Times New Roman" w:cs="Times New Roman"/>
+        </w:rPr>
+        <w:t>shutil</w:t>
+      </w:r>
+      <w:proofErr w:type="spellEnd"/>
+      <w:r>
+        <w:rPr>
+          <w:rFonts w:ascii="Times New Roman" w:hAnsi="Times New Roman" w:cs="Times New Roman"/>
+        </w:rPr>
+        <w:t xml:space="preserve">, time, </w:t>
+      </w:r>
+      <w:proofErr w:type="spellStart"/>
+      <w:r>
+        <w:rPr>
+          <w:rFonts w:ascii="Times New Roman" w:hAnsi="Times New Roman" w:cs="Times New Roman"/>
+        </w:rPr>
+        <w:t>hashlib</w:t>
+      </w:r>
+      <w:proofErr w:type="spellEnd"/>
+      <w:r>
+        <w:rPr>
+          <w:rFonts w:ascii="Times New Roman" w:hAnsi="Times New Roman" w:cs="Times New Roman"/>
+        </w:rPr>
+        <w:t xml:space="preserve">, </w:t>
+      </w:r>
+      <w:proofErr w:type="spellStart"/>
+      <w:r>
+        <w:rPr>
+          <w:rFonts w:ascii="Times New Roman" w:hAnsi="Times New Roman" w:cs="Times New Roman"/>
+        </w:rPr>
+        <w:t>ssl</w:t>
+      </w:r>
+      <w:proofErr w:type="spellEnd"/>
+      <w:r>
+        <w:rPr>
+          <w:rFonts w:ascii="Times New Roman" w:hAnsi="Times New Roman" w:cs="Times New Roman"/>
+        </w:rPr>
+        <w:t xml:space="preserve"> (for security)</w:t>
+      </w:r>
+    </w:p>
+    <w:p>
+      <w:pPr>
+        <w:numPr>
+          <w:ilvl w:val="0"/>
+          <w:numId w:val="9"/>
+        </w:numPr>
+        <w:rPr>
+          <w:rFonts w:ascii="Times New Roman" w:hAnsi="Times New Roman" w:cs="Times New Roman"/>
+        </w:rPr>
+      </w:pPr>
+      <w:r>
+        <w:rPr>
+          <w:rFonts w:ascii="Times New Roman" w:hAnsi="Times New Roman" w:cs="Times New Roman"/>
+          <w:b/>
+          <w:bCs/>
+        </w:rPr>
+        <w:t>Scalable</w:t>
+      </w:r>
+      <w:r>
+        <w:rPr>
+          <w:rFonts w:ascii="Times New Roman" w:hAnsi="Times New Roman" w:cs="Times New Roman"/>
+        </w:rPr>
+        <w:t>: Can support multiple peers with proper connection handling.</w:t>
+      </w:r>
+    </w:p>
+    <w:p>
+      <w:pPr>
+        <w:numPr>
+          <w:ilvl w:val="0"/>
+          <w:numId w:val="9"/>
+        </w:numPr>
+        <w:rPr>
+          <w:rFonts w:ascii="Times New Roman" w:hAnsi="Times New Roman" w:cs="Times New Roman"/>
+        </w:rPr>
+      </w:pPr>
+      <w:r>
+        <w:rPr>
+          <w:rFonts w:ascii="Times New Roman" w:hAnsi="Times New Roman" w:cs="Times New Roman"/>
+          <w:b/>
+          <w:bCs/>
+        </w:rPr>
+        <w:t>Modular Design</w:t>
+      </w:r>
+      <w:r>
+        <w:rPr>
+          <w:rFonts w:ascii="Times New Roman" w:hAnsi="Times New Roman" w:cs="Times New Roman"/>
+        </w:rPr>
+        <w:t>: Separate files/functions for chat, file transfer, UI, and networking.</w:t>
+      </w:r>
+    </w:p>
+    <w:p>
+      <w:pPr>
+        <w:rPr>
+          <w:rFonts w:ascii="Times New Roman" w:hAnsi="Times New Roman" w:cs="Times New Roman"/>
+        </w:rPr>
+      </w:pPr>
     </w:p>
     <w:sectPr>
       <w:pgSz w:w="11906" w:h="16838"/>
@@ -1822,6 +3164,276 @@
 <file path=word/numbering.xml><?xml version="1.0" encoding="utf-8"?>
 <w:numbering xmlns:wpc="http://schemas.microsoft.com/office/word/2010/wordprocessingCanvas" xmlns:cx="http://schemas.microsoft.com/office/drawing/2014/chartex" xmlns:cx1="http://schemas.microsoft.com/office/drawing/2015/9/8/chartex" xmlns:cx2="http://schemas.microsoft.com/office/drawing/2015/10/21/chartex" xmlns:cx3="http://schemas.microsoft.com/office/drawing/2016/5/9/chartex" xmlns:cx4="http://schemas.microsoft.com/office/drawing/2016/5/10/chartex" xmlns:cx5="http://schemas.microsoft.com/office/drawing/2016/5/11/chartex" xmlns:cx6="http://schemas.microsoft.com/office/drawing/2016/5/12/chartex" xmlns:cx7="http://schemas.microsoft.com/office/drawing/2016/5/13/chartex" xmlns:cx8="http://schemas.microsoft.com/office/drawing/2016/5/14/chartex" xmlns:mc="http://schemas.openxmlformats.org/markup-compatibility/2006" xmlns:aink="http://schemas.microsoft.com/office/drawing/2016/ink" xmlns:am3d="http://schemas.microsoft.com/office/drawing/2017/model3d" xmlns:o="urn:schemas-microsoft-com:office:office" xmlns:oel="http://schemas.microsoft.com/office/2019/extlst" xmlns:r="http://schemas.openxmlformats.org/officeDocument/2006/relationships" xmlns:m="http://schemas.openxmlformats.org/officeDocument/2006/math" xmlns:v="urn:schemas-microsoft-com:vml" xmlns:wp14="http://schemas.microsoft.com/office/word/2010/wordprocessingDrawing" xmlns:wp="http://schemas.openxmlformats.org/drawingml/2006/wordprocessingDrawing" xmlns:w10="urn:schemas-microsoft-com:office:word" xmlns:w="http://schemas.openxmlformats.org/wordprocessingml/2006/main" xmlns:w14="http://schemas.microsoft.com/office/word/2010/wordml" xmlns:w15="http://schemas.microsoft.com/office/word/2012/wordml" xmlns:w16cex="http://schemas.microsoft.com/office/word/2018/wordml/cex" xmlns:w16cid="http://schemas.microsoft.com/office/word/2016/wordml/cid" xmlns:w16="http://schemas.microsoft.com/office/word/2018/wordml" xmlns:w16du="http://schemas.microsoft.com/office/word/2023/wordml/word16du" xmlns:w16sdtdh="http://schemas.microsoft.com/office/word/2020/wordml/sdtdatahash" xmlns:w16sdtfl="http://schemas.microsoft.com/office/word/2024/wordml/sdtformatlock" xmlns:w16se="http://schemas.microsoft.com/office/word/2015/wordml/symex" xmlns:wpg="http://schemas.microsoft.com/office/word/2010/wordprocessingGroup" xmlns:wpi="http://schemas.microsoft.com/office/word/2010/wordprocessingInk" xmlns:wne="http://schemas.microsoft.com/office/word/2006/wordml" xmlns:wps="http://schemas.microsoft.com/office/word/2010/wordprocessingShape" mc:Ignorable="w14 w15 w16se w16cid w16 w16cex w16sdtdh w16sdtfl w16du wp14">
   <w:abstractNum w:abstractNumId="0" w15:restartNumberingAfterBreak="0">
+    <w:nsid w:val="06BB7479"/>
+    <w:multiLevelType w:val="multilevel"/>
+    <w:tmpl w:val="390878CC"/>
+    <w:lvl w:ilvl="0">
+      <w:start w:val="1"/>
+      <w:numFmt w:val="decimal"/>
+      <w:lvlText w:val="%1."/>
+      <w:lvlJc w:val="left"/>
+      <w:pPr>
+        <w:tabs>
+          <w:tab w:val="num" w:pos="720"/>
+        </w:tabs>
+        <w:ind w:left="720" w:hanging="360"/>
+      </w:pPr>
+    </w:lvl>
+    <w:lvl w:ilvl="1">
+      <w:start w:val="1"/>
+      <w:numFmt w:val="bullet"/>
+      <w:lvlText w:val="o"/>
+      <w:lvlJc w:val="left"/>
+      <w:pPr>
+        <w:tabs>
+          <w:tab w:val="num" w:pos="1440"/>
+        </w:tabs>
+        <w:ind w:left="1440" w:hanging="360"/>
+      </w:pPr>
+      <w:rPr>
+        <w:rFonts w:ascii="Courier New" w:hAnsi="Courier New" w:hint="default"/>
+        <w:sz w:val="20"/>
+      </w:rPr>
+    </w:lvl>
+    <w:lvl w:ilvl="2">
+      <w:start w:val="1"/>
+      <w:numFmt w:val="bullet"/>
+      <w:lvlText w:val=""/>
+      <w:lvlJc w:val="left"/>
+      <w:pPr>
+        <w:tabs>
+          <w:tab w:val="num" w:pos="2160"/>
+        </w:tabs>
+        <w:ind w:left="2160" w:hanging="360"/>
+      </w:pPr>
+      <w:rPr>
+        <w:rFonts w:ascii="Wingdings" w:hAnsi="Wingdings" w:hint="default"/>
+        <w:sz w:val="20"/>
+      </w:rPr>
+    </w:lvl>
+    <w:lvl w:ilvl="3" w:tentative="1">
+      <w:start w:val="1"/>
+      <w:numFmt w:val="decimal"/>
+      <w:lvlText w:val="%4."/>
+      <w:lvlJc w:val="left"/>
+      <w:pPr>
+        <w:tabs>
+          <w:tab w:val="num" w:pos="2880"/>
+        </w:tabs>
+        <w:ind w:left="2880" w:hanging="360"/>
+      </w:pPr>
+    </w:lvl>
+    <w:lvl w:ilvl="4" w:tentative="1">
+      <w:start w:val="1"/>
+      <w:numFmt w:val="decimal"/>
+      <w:lvlText w:val="%5."/>
+      <w:lvlJc w:val="left"/>
+      <w:pPr>
+        <w:tabs>
+          <w:tab w:val="num" w:pos="3600"/>
+        </w:tabs>
+        <w:ind w:left="3600" w:hanging="360"/>
+      </w:pPr>
+    </w:lvl>
+    <w:lvl w:ilvl="5" w:tentative="1">
+      <w:start w:val="1"/>
+      <w:numFmt w:val="decimal"/>
+      <w:lvlText w:val="%6."/>
+      <w:lvlJc w:val="left"/>
+      <w:pPr>
+        <w:tabs>
+          <w:tab w:val="num" w:pos="4320"/>
+        </w:tabs>
+        <w:ind w:left="4320" w:hanging="360"/>
+      </w:pPr>
+    </w:lvl>
+    <w:lvl w:ilvl="6" w:tentative="1">
+      <w:start w:val="1"/>
+      <w:numFmt w:val="decimal"/>
+      <w:lvlText w:val="%7."/>
+      <w:lvlJc w:val="left"/>
+      <w:pPr>
+        <w:tabs>
+          <w:tab w:val="num" w:pos="5040"/>
+        </w:tabs>
+        <w:ind w:left="5040" w:hanging="360"/>
+      </w:pPr>
+    </w:lvl>
+    <w:lvl w:ilvl="7" w:tentative="1">
+      <w:start w:val="1"/>
+      <w:numFmt w:val="decimal"/>
+      <w:lvlText w:val="%8."/>
+      <w:lvlJc w:val="left"/>
+      <w:pPr>
+        <w:tabs>
+          <w:tab w:val="num" w:pos="5760"/>
+        </w:tabs>
+        <w:ind w:left="5760" w:hanging="360"/>
+      </w:pPr>
+    </w:lvl>
+    <w:lvl w:ilvl="8" w:tentative="1">
+      <w:start w:val="1"/>
+      <w:numFmt w:val="decimal"/>
+      <w:lvlText w:val="%9."/>
+      <w:lvlJc w:val="left"/>
+      <w:pPr>
+        <w:tabs>
+          <w:tab w:val="num" w:pos="6480"/>
+        </w:tabs>
+        <w:ind w:left="6480" w:hanging="360"/>
+      </w:pPr>
+    </w:lvl>
+  </w:abstractNum>
+  <w:abstractNum w:abstractNumId="1" w15:restartNumberingAfterBreak="0">
+    <w:nsid w:val="163B00CF"/>
+    <w:multiLevelType w:val="multilevel"/>
+    <w:tmpl w:val="5776CF82"/>
+    <w:lvl w:ilvl="0">
+      <w:start w:val="1"/>
+      <w:numFmt w:val="bullet"/>
+      <w:lvlText w:val=""/>
+      <w:lvlJc w:val="left"/>
+      <w:pPr>
+        <w:tabs>
+          <w:tab w:val="num" w:pos="720"/>
+        </w:tabs>
+        <w:ind w:left="720" w:hanging="360"/>
+      </w:pPr>
+      <w:rPr>
+        <w:rFonts w:ascii="Symbol" w:hAnsi="Symbol" w:hint="default"/>
+        <w:sz w:val="20"/>
+      </w:rPr>
+    </w:lvl>
+    <w:lvl w:ilvl="1">
+      <w:start w:val="1"/>
+      <w:numFmt w:val="bullet"/>
+      <w:lvlText w:val="o"/>
+      <w:lvlJc w:val="left"/>
+      <w:pPr>
+        <w:tabs>
+          <w:tab w:val="num" w:pos="1440"/>
+        </w:tabs>
+        <w:ind w:left="1440" w:hanging="360"/>
+      </w:pPr>
+      <w:rPr>
+        <w:rFonts w:ascii="Courier New" w:hAnsi="Courier New" w:hint="default"/>
+        <w:sz w:val="20"/>
+      </w:rPr>
+    </w:lvl>
+    <w:lvl w:ilvl="2" w:tentative="1">
+      <w:start w:val="1"/>
+      <w:numFmt w:val="bullet"/>
+      <w:lvlText w:val=""/>
+      <w:lvlJc w:val="left"/>
+      <w:pPr>
+        <w:tabs>
+          <w:tab w:val="num" w:pos="2160"/>
+        </w:tabs>
+        <w:ind w:left="2160" w:hanging="360"/>
+      </w:pPr>
+      <w:rPr>
+        <w:rFonts w:ascii="Wingdings" w:hAnsi="Wingdings" w:hint="default"/>
+        <w:sz w:val="20"/>
+      </w:rPr>
+    </w:lvl>
+    <w:lvl w:ilvl="3" w:tentative="1">
+      <w:start w:val="1"/>
+      <w:numFmt w:val="bullet"/>
+      <w:lvlText w:val=""/>
+      <w:lvlJc w:val="left"/>
+      <w:pPr>
+        <w:tabs>
+          <w:tab w:val="num" w:pos="2880"/>
+        </w:tabs>
+        <w:ind w:left="2880" w:hanging="360"/>
+      </w:pPr>
+      <w:rPr>
+        <w:rFonts w:ascii="Wingdings" w:hAnsi="Wingdings" w:hint="default"/>
+        <w:sz w:val="20"/>
+      </w:rPr>
+    </w:lvl>
+    <w:lvl w:ilvl="4" w:tentative="1">
+      <w:start w:val="1"/>
+      <w:numFmt w:val="bullet"/>
+      <w:lvlText w:val=""/>
+      <w:lvlJc w:val="left"/>
+      <w:pPr>
+        <w:tabs>
+          <w:tab w:val="num" w:pos="3600"/>
+        </w:tabs>
+        <w:ind w:left="3600" w:hanging="360"/>
+      </w:pPr>
+      <w:rPr>
+        <w:rFonts w:ascii="Wingdings" w:hAnsi="Wingdings" w:hint="default"/>
+        <w:sz w:val="20"/>
+      </w:rPr>
+    </w:lvl>
+    <w:lvl w:ilvl="5" w:tentative="1">
+      <w:start w:val="1"/>
+      <w:numFmt w:val="bullet"/>
+      <w:lvlText w:val=""/>
+      <w:lvlJc w:val="left"/>
+      <w:pPr>
+        <w:tabs>
+          <w:tab w:val="num" w:pos="4320"/>
+        </w:tabs>
+        <w:ind w:left="4320" w:hanging="360"/>
+      </w:pPr>
+      <w:rPr>
+        <w:rFonts w:ascii="Wingdings" w:hAnsi="Wingdings" w:hint="default"/>
+        <w:sz w:val="20"/>
+      </w:rPr>
+    </w:lvl>
+    <w:lvl w:ilvl="6" w:tentative="1">
+      <w:start w:val="1"/>
+      <w:numFmt w:val="bullet"/>
+      <w:lvlText w:val=""/>
+      <w:lvlJc w:val="left"/>
+      <w:pPr>
+        <w:tabs>
+          <w:tab w:val="num" w:pos="5040"/>
+        </w:tabs>
+        <w:ind w:left="5040" w:hanging="360"/>
+      </w:pPr>
+      <w:rPr>
+        <w:rFonts w:ascii="Wingdings" w:hAnsi="Wingdings" w:hint="default"/>
+        <w:sz w:val="20"/>
+      </w:rPr>
+    </w:lvl>
+    <w:lvl w:ilvl="7" w:tentative="1">
+      <w:start w:val="1"/>
+      <w:numFmt w:val="bullet"/>
+      <w:lvlText w:val=""/>
+      <w:lvlJc w:val="left"/>
+      <w:pPr>
+        <w:tabs>
+          <w:tab w:val="num" w:pos="5760"/>
+        </w:tabs>
+        <w:ind w:left="5760" w:hanging="360"/>
+      </w:pPr>
+      <w:rPr>
+        <w:rFonts w:ascii="Wingdings" w:hAnsi="Wingdings" w:hint="default"/>
+        <w:sz w:val="20"/>
+      </w:rPr>
+    </w:lvl>
+    <w:lvl w:ilvl="8" w:tentative="1">
+      <w:start w:val="1"/>
+      <w:numFmt w:val="bullet"/>
+      <w:lvlText w:val=""/>
+      <w:lvlJc w:val="left"/>
+      <w:pPr>
+        <w:tabs>
+          <w:tab w:val="num" w:pos="6480"/>
+        </w:tabs>
+        <w:ind w:left="6480" w:hanging="360"/>
+      </w:pPr>
+      <w:rPr>
+        <w:rFonts w:ascii="Wingdings" w:hAnsi="Wingdings" w:hint="default"/>
+        <w:sz w:val="20"/>
+      </w:rPr>
+    </w:lvl>
+  </w:abstractNum>
+  <w:abstractNum w:abstractNumId="2" w15:restartNumberingAfterBreak="0">
     <w:nsid w:val="20D30913"/>
     <w:multiLevelType w:val="multilevel"/>
     <w:tmpl w:val="93409B56"/>
@@ -1938,7 +3550,7 @@
       </w:pPr>
     </w:lvl>
   </w:abstractNum>
-  <w:abstractNum w:abstractNumId="1" w15:restartNumberingAfterBreak="0">
+  <w:abstractNum w:abstractNumId="3" w15:restartNumberingAfterBreak="0">
     <w:nsid w:val="2DFB3068"/>
     <w:multiLevelType w:val="multilevel"/>
     <w:tmpl w:val="7DA254E4"/>
@@ -2087,7 +3699,7 @@
       </w:rPr>
     </w:lvl>
   </w:abstractNum>
-  <w:abstractNum w:abstractNumId="2" w15:restartNumberingAfterBreak="0">
+  <w:abstractNum w:abstractNumId="4" w15:restartNumberingAfterBreak="0">
     <w:nsid w:val="51FB5F4A"/>
     <w:multiLevelType w:val="multilevel"/>
     <w:tmpl w:val="D6B0D456"/>
@@ -2204,7 +3816,7 @@
       </w:pPr>
     </w:lvl>
   </w:abstractNum>
-  <w:abstractNum w:abstractNumId="3" w15:restartNumberingAfterBreak="0">
+  <w:abstractNum w:abstractNumId="5" w15:restartNumberingAfterBreak="0">
     <w:nsid w:val="5BB85B00"/>
     <w:multiLevelType w:val="multilevel"/>
     <w:tmpl w:val="CB10C970"/>
@@ -2321,7 +3933,156 @@
       </w:pPr>
     </w:lvl>
   </w:abstractNum>
-  <w:abstractNum w:abstractNumId="4" w15:restartNumberingAfterBreak="0">
+  <w:abstractNum w:abstractNumId="6" w15:restartNumberingAfterBreak="0">
+    <w:nsid w:val="62C20744"/>
+    <w:multiLevelType w:val="multilevel"/>
+    <w:tmpl w:val="EDA6BDA8"/>
+    <w:lvl w:ilvl="0">
+      <w:start w:val="1"/>
+      <w:numFmt w:val="bullet"/>
+      <w:lvlText w:val=""/>
+      <w:lvlJc w:val="left"/>
+      <w:pPr>
+        <w:tabs>
+          <w:tab w:val="num" w:pos="720"/>
+        </w:tabs>
+        <w:ind w:left="720" w:hanging="360"/>
+      </w:pPr>
+      <w:rPr>
+        <w:rFonts w:ascii="Symbol" w:hAnsi="Symbol" w:hint="default"/>
+        <w:sz w:val="20"/>
+      </w:rPr>
+    </w:lvl>
+    <w:lvl w:ilvl="1">
+      <w:start w:val="1"/>
+      <w:numFmt w:val="bullet"/>
+      <w:lvlText w:val="o"/>
+      <w:lvlJc w:val="left"/>
+      <w:pPr>
+        <w:tabs>
+          <w:tab w:val="num" w:pos="1440"/>
+        </w:tabs>
+        <w:ind w:left="1440" w:hanging="360"/>
+      </w:pPr>
+      <w:rPr>
+        <w:rFonts w:ascii="Courier New" w:hAnsi="Courier New" w:hint="default"/>
+        <w:sz w:val="20"/>
+      </w:rPr>
+    </w:lvl>
+    <w:lvl w:ilvl="2" w:tentative="1">
+      <w:start w:val="1"/>
+      <w:numFmt w:val="bullet"/>
+      <w:lvlText w:val=""/>
+      <w:lvlJc w:val="left"/>
+      <w:pPr>
+        <w:tabs>
+          <w:tab w:val="num" w:pos="2160"/>
+        </w:tabs>
+        <w:ind w:left="2160" w:hanging="360"/>
+      </w:pPr>
+      <w:rPr>
+        <w:rFonts w:ascii="Wingdings" w:hAnsi="Wingdings" w:hint="default"/>
+        <w:sz w:val="20"/>
+      </w:rPr>
+    </w:lvl>
+    <w:lvl w:ilvl="3" w:tentative="1">
+      <w:start w:val="1"/>
+      <w:numFmt w:val="bullet"/>
+      <w:lvlText w:val=""/>
+      <w:lvlJc w:val="left"/>
+      <w:pPr>
+        <w:tabs>
+          <w:tab w:val="num" w:pos="2880"/>
+        </w:tabs>
+        <w:ind w:left="2880" w:hanging="360"/>
+      </w:pPr>
+      <w:rPr>
+        <w:rFonts w:ascii="Wingdings" w:hAnsi="Wingdings" w:hint="default"/>
+        <w:sz w:val="20"/>
+      </w:rPr>
+    </w:lvl>
+    <w:lvl w:ilvl="4" w:tentative="1">
+      <w:start w:val="1"/>
+      <w:numFmt w:val="bullet"/>
+      <w:lvlText w:val=""/>
+      <w:lvlJc w:val="left"/>
+      <w:pPr>
+        <w:tabs>
+          <w:tab w:val="num" w:pos="3600"/>
+        </w:tabs>
+        <w:ind w:left="3600" w:hanging="360"/>
+      </w:pPr>
+      <w:rPr>
+        <w:rFonts w:ascii="Wingdings" w:hAnsi="Wingdings" w:hint="default"/>
+        <w:sz w:val="20"/>
+      </w:rPr>
+    </w:lvl>
+    <w:lvl w:ilvl="5" w:tentative="1">
+      <w:start w:val="1"/>
+      <w:numFmt w:val="bullet"/>
+      <w:lvlText w:val=""/>
+      <w:lvlJc w:val="left"/>
+      <w:pPr>
+        <w:tabs>
+          <w:tab w:val="num" w:pos="4320"/>
+        </w:tabs>
+        <w:ind w:left="4320" w:hanging="360"/>
+      </w:pPr>
+      <w:rPr>
+        <w:rFonts w:ascii="Wingdings" w:hAnsi="Wingdings" w:hint="default"/>
+        <w:sz w:val="20"/>
+      </w:rPr>
+    </w:lvl>
+    <w:lvl w:ilvl="6" w:tentative="1">
+      <w:start w:val="1"/>
+      <w:numFmt w:val="bullet"/>
+      <w:lvlText w:val=""/>
+      <w:lvlJc w:val="left"/>
+      <w:pPr>
+        <w:tabs>
+          <w:tab w:val="num" w:pos="5040"/>
+        </w:tabs>
+        <w:ind w:left="5040" w:hanging="360"/>
+      </w:pPr>
+      <w:rPr>
+        <w:rFonts w:ascii="Wingdings" w:hAnsi="Wingdings" w:hint="default"/>
+        <w:sz w:val="20"/>
+      </w:rPr>
+    </w:lvl>
+    <w:lvl w:ilvl="7" w:tentative="1">
+      <w:start w:val="1"/>
+      <w:numFmt w:val="bullet"/>
+      <w:lvlText w:val=""/>
+      <w:lvlJc w:val="left"/>
+      <w:pPr>
+        <w:tabs>
+          <w:tab w:val="num" w:pos="5760"/>
+        </w:tabs>
+        <w:ind w:left="5760" w:hanging="360"/>
+      </w:pPr>
+      <w:rPr>
+        <w:rFonts w:ascii="Wingdings" w:hAnsi="Wingdings" w:hint="default"/>
+        <w:sz w:val="20"/>
+      </w:rPr>
+    </w:lvl>
+    <w:lvl w:ilvl="8" w:tentative="1">
+      <w:start w:val="1"/>
+      <w:numFmt w:val="bullet"/>
+      <w:lvlText w:val=""/>
+      <w:lvlJc w:val="left"/>
+      <w:pPr>
+        <w:tabs>
+          <w:tab w:val="num" w:pos="6480"/>
+        </w:tabs>
+        <w:ind w:left="6480" w:hanging="360"/>
+      </w:pPr>
+      <w:rPr>
+        <w:rFonts w:ascii="Wingdings" w:hAnsi="Wingdings" w:hint="default"/>
+        <w:sz w:val="20"/>
+      </w:rPr>
+    </w:lvl>
+  </w:abstractNum>
+  <w:abstractNum w:abstractNumId="7" w15:restartNumberingAfterBreak="0">
     <w:nsid w:val="769C1980"/>
     <w:multiLevelType w:val="multilevel"/>
     <w:tmpl w:val="CC624A1C"/>
@@ -2470,20 +4231,181 @@
       </w:rPr>
     </w:lvl>
   </w:abstractNum>
+  <w:abstractNum w:abstractNumId="8" w15:restartNumberingAfterBreak="0">
+    <w:nsid w:val="782A3DBC"/>
+    <w:multiLevelType w:val="multilevel"/>
+    <w:tmpl w:val="11206B28"/>
+    <w:lvl w:ilvl="0">
+      <w:start w:val="1"/>
+      <w:numFmt w:val="bullet"/>
+      <w:lvlText w:val=""/>
+      <w:lvlJc w:val="left"/>
+      <w:pPr>
+        <w:tabs>
+          <w:tab w:val="num" w:pos="720"/>
+        </w:tabs>
+        <w:ind w:left="720" w:hanging="360"/>
+      </w:pPr>
+      <w:rPr>
+        <w:rFonts w:ascii="Symbol" w:hAnsi="Symbol" w:hint="default"/>
+        <w:sz w:val="20"/>
+      </w:rPr>
+    </w:lvl>
+    <w:lvl w:ilvl="1">
+      <w:start w:val="1"/>
+      <w:numFmt w:val="bullet"/>
+      <w:lvlText w:val="o"/>
+      <w:lvlJc w:val="left"/>
+      <w:pPr>
+        <w:tabs>
+          <w:tab w:val="num" w:pos="1440"/>
+        </w:tabs>
+        <w:ind w:left="1440" w:hanging="360"/>
+      </w:pPr>
+      <w:rPr>
+        <w:rFonts w:ascii="Courier New" w:hAnsi="Courier New" w:hint="default"/>
+        <w:sz w:val="20"/>
+      </w:rPr>
+    </w:lvl>
+    <w:lvl w:ilvl="2" w:tentative="1">
+      <w:start w:val="1"/>
+      <w:numFmt w:val="bullet"/>
+      <w:lvlText w:val=""/>
+      <w:lvlJc w:val="left"/>
+      <w:pPr>
+        <w:tabs>
+          <w:tab w:val="num" w:pos="2160"/>
+        </w:tabs>
+        <w:ind w:left="2160" w:hanging="360"/>
+      </w:pPr>
+      <w:rPr>
+        <w:rFonts w:ascii="Wingdings" w:hAnsi="Wingdings" w:hint="default"/>
+        <w:sz w:val="20"/>
+      </w:rPr>
+    </w:lvl>
+    <w:lvl w:ilvl="3" w:tentative="1">
+      <w:start w:val="1"/>
+      <w:numFmt w:val="bullet"/>
+      <w:lvlText w:val=""/>
+      <w:lvlJc w:val="left"/>
+      <w:pPr>
+        <w:tabs>
+          <w:tab w:val="num" w:pos="2880"/>
+        </w:tabs>
+        <w:ind w:left="2880" w:hanging="360"/>
+      </w:pPr>
+      <w:rPr>
+        <w:rFonts w:ascii="Wingdings" w:hAnsi="Wingdings" w:hint="default"/>
+        <w:sz w:val="20"/>
+      </w:rPr>
+    </w:lvl>
+    <w:lvl w:ilvl="4" w:tentative="1">
+      <w:start w:val="1"/>
+      <w:numFmt w:val="bullet"/>
+      <w:lvlText w:val=""/>
+      <w:lvlJc w:val="left"/>
+      <w:pPr>
+        <w:tabs>
+          <w:tab w:val="num" w:pos="3600"/>
+        </w:tabs>
+        <w:ind w:left="3600" w:hanging="360"/>
+      </w:pPr>
+      <w:rPr>
+        <w:rFonts w:ascii="Wingdings" w:hAnsi="Wingdings" w:hint="default"/>
+        <w:sz w:val="20"/>
+      </w:rPr>
+    </w:lvl>
+    <w:lvl w:ilvl="5" w:tentative="1">
+      <w:start w:val="1"/>
+      <w:numFmt w:val="bullet"/>
+      <w:lvlText w:val=""/>
+      <w:lvlJc w:val="left"/>
+      <w:pPr>
+        <w:tabs>
+          <w:tab w:val="num" w:pos="4320"/>
+        </w:tabs>
+        <w:ind w:left="4320" w:hanging="360"/>
+      </w:pPr>
+      <w:rPr>
+        <w:rFonts w:ascii="Wingdings" w:hAnsi="Wingdings" w:hint="default"/>
+        <w:sz w:val="20"/>
+      </w:rPr>
+    </w:lvl>
+    <w:lvl w:ilvl="6" w:tentative="1">
+      <w:start w:val="1"/>
+      <w:numFmt w:val="bullet"/>
+      <w:lvlText w:val=""/>
+      <w:lvlJc w:val="left"/>
+      <w:pPr>
+        <w:tabs>
+          <w:tab w:val="num" w:pos="5040"/>
+        </w:tabs>
+        <w:ind w:left="5040" w:hanging="360"/>
+      </w:pPr>
+      <w:rPr>
+        <w:rFonts w:ascii="Wingdings" w:hAnsi="Wingdings" w:hint="default"/>
+        <w:sz w:val="20"/>
+      </w:rPr>
+    </w:lvl>
+    <w:lvl w:ilvl="7" w:tentative="1">
+      <w:start w:val="1"/>
+      <w:numFmt w:val="bullet"/>
+      <w:lvlText w:val=""/>
+      <w:lvlJc w:val="left"/>
+      <w:pPr>
+        <w:tabs>
+          <w:tab w:val="num" w:pos="5760"/>
+        </w:tabs>
+        <w:ind w:left="5760" w:hanging="360"/>
+      </w:pPr>
+      <w:rPr>
+        <w:rFonts w:ascii="Wingdings" w:hAnsi="Wingdings" w:hint="default"/>
+        <w:sz w:val="20"/>
+      </w:rPr>
+    </w:lvl>
+    <w:lvl w:ilvl="8" w:tentative="1">
+      <w:start w:val="1"/>
+      <w:numFmt w:val="bullet"/>
+      <w:lvlText w:val=""/>
+      <w:lvlJc w:val="left"/>
+      <w:pPr>
+        <w:tabs>
+          <w:tab w:val="num" w:pos="6480"/>
+        </w:tabs>
+        <w:ind w:left="6480" w:hanging="360"/>
+      </w:pPr>
+      <w:rPr>
+        <w:rFonts w:ascii="Wingdings" w:hAnsi="Wingdings" w:hint="default"/>
+        <w:sz w:val="20"/>
+      </w:rPr>
+    </w:lvl>
+  </w:abstractNum>
   <w:num w:numId="1" w16cid:durableId="1026715954">
+    <w:abstractNumId w:val="4"/>
+  </w:num>
+  <w:num w:numId="2" w16cid:durableId="1171338169">
+    <w:abstractNumId w:val="5"/>
+  </w:num>
+  <w:num w:numId="3" w16cid:durableId="904409581">
+    <w:abstractNumId w:val="7"/>
+  </w:num>
+  <w:num w:numId="4" w16cid:durableId="1839345154">
     <w:abstractNumId w:val="2"/>
   </w:num>
-  <w:num w:numId="2" w16cid:durableId="1171338169">
+  <w:num w:numId="5" w16cid:durableId="498276852">
     <w:abstractNumId w:val="3"/>
   </w:num>
-  <w:num w:numId="3" w16cid:durableId="904409581">
-    <w:abstractNumId w:val="4"/>
+  <w:num w:numId="6" w16cid:durableId="524096379">
+    <w:abstractNumId w:val="8"/>
   </w:num>
-  <w:num w:numId="4" w16cid:durableId="1839345154">
+  <w:num w:numId="7" w16cid:durableId="490758430">
+    <w:abstractNumId w:val="1"/>
+  </w:num>
+  <w:num w:numId="8" w16cid:durableId="1134061333">
     <w:abstractNumId w:val="0"/>
   </w:num>
-  <w:num w:numId="5" w16cid:durableId="498276852">
-    <w:abstractNumId w:val="1"/>
+  <w:num w:numId="9" w16cid:durableId="981036785">
+    <w:abstractNumId w:val="6"/>
   </w:num>
 </w:numbering>
 </file>
@@ -3091,6 +5013,7 @@
   <w:style w:type="character" w:default="1" w:styleId="DefaultParagraphFont">
     <w:name w:val="Default Paragraph Font"/>
     <w:uiPriority w:val="1"/>
+    <w:semiHidden/>
     <w:unhideWhenUsed/>
   </w:style>
   <w:style w:type="table" w:default="1" w:styleId="TableNormal">

</xml_diff>